<commit_message>
added double twinkle again, fixed highlightin on Lesson 8
</commit_message>
<xml_diff>
--- a/lessons/Lesson 1.docx
+++ b/lessons/Lesson 1.docx
@@ -15,14 +15,7 @@
           <w:sz w:val="26"/>
           <w:szCs w:val="26"/>
         </w:rPr>
-        <w:t>Learn to control the lights by typing code</w:t>
-      </w:r>
-      <w:r>
-        <w:rPr>
-          <w:sz w:val="26"/>
-          <w:szCs w:val="26"/>
-        </w:rPr>
-        <w:t>.</w:t>
+        <w:t>Learn to control the lights by typing code.</w:t>
       </w:r>
       <w:r>
         <w:rPr>
@@ -47,6 +40,16 @@
           <w:szCs w:val="26"/>
         </w:rPr>
       </w:pPr>
+    </w:p>
+    <w:p>
+      <w:pPr>
+        <w:rPr>
+          <w:sz w:val="26"/>
+          <w:szCs w:val="26"/>
+        </w:rPr>
+      </w:pPr>
+      <w:bookmarkStart w:id="0" w:name="_GoBack"/>
+      <w:bookmarkEnd w:id="0"/>
       <w:proofErr w:type="gramStart"/>
       <w:r>
         <w:rPr>
@@ -65,6 +68,14 @@
         </w:rPr>
         <w:t>();</w:t>
       </w:r>
+    </w:p>
+    <w:p>
+      <w:pPr>
+        <w:rPr>
+          <w:sz w:val="26"/>
+          <w:szCs w:val="26"/>
+        </w:rPr>
+      </w:pPr>
     </w:p>
     <w:p>
       <w:pPr>
@@ -90,15 +101,7 @@
           <w:sz w:val="26"/>
           <w:szCs w:val="26"/>
         </w:rPr>
-        <w:t>these</w:t>
-      </w:r>
-      <w:r>
-        <w:rPr>
-          <w:rFonts w:ascii="Arial" w:hAnsi="Arial" w:cs="Arial"/>
-          <w:sz w:val="26"/>
-          <w:szCs w:val="26"/>
-        </w:rPr>
-        <w:t xml:space="preserve"> </w:t>
+        <w:t xml:space="preserve">these </w:t>
       </w:r>
       <w:r>
         <w:rPr>
@@ -129,10 +132,7 @@
         <w:t>Run the program to see what it does!</w:t>
       </w:r>
     </w:p>
-    <w:p>
-      <w:bookmarkStart w:id="0" w:name="_GoBack"/>
-      <w:bookmarkEnd w:id="0"/>
-    </w:p>
+    <w:p/>
     <w:sectPr>
       <w:pgSz w:w="12240" w:h="15840"/>
       <w:pgMar w:top="1440" w:right="1440" w:bottom="1440" w:left="1440" w:header="720" w:footer="720" w:gutter="0"/>

</xml_diff>